<commit_message>
Add Statement of Contribution for Project to repo.
</commit_message>
<xml_diff>
--- a/Project Document/Statement of Contribution for Project.docx
+++ b/Project Document/Statement of Contribution for Project.docx
@@ -22,37 +22,44 @@
     <w:p>
       <w:pPr>
         <w:rPr>
+          <w:rFonts w:eastAsia="等线" w:hint="eastAsia"/>
+          <w:lang w:eastAsia="zh-CN"/>
+        </w:rPr>
+      </w:pPr>
+      <w:r>
+        <w:t>Week Number:</w:t>
+      </w:r>
+      <w:r>
+        <w:rPr>
+          <w:rFonts w:eastAsia="等线" w:hint="eastAsia"/>
+          <w:lang w:eastAsia="zh-CN"/>
+        </w:rPr>
+        <w:t xml:space="preserve"> </w:t>
+      </w:r>
+      <w:r>
+        <w:rPr>
+          <w:rFonts w:eastAsia="等线" w:hint="eastAsia"/>
+          <w:lang w:eastAsia="zh-CN"/>
+        </w:rPr>
+        <w:t>12</w:t>
+      </w:r>
+    </w:p>
+    <w:p>
+      <w:pPr>
+        <w:rPr>
           <w:rFonts w:eastAsia="等线"/>
           <w:lang w:eastAsia="zh-CN"/>
         </w:rPr>
       </w:pPr>
       <w:r>
-        <w:t>Week Number:</w:t>
+        <w:t xml:space="preserve">Milestone Number: </w:t>
       </w:r>
       <w:r>
         <w:rPr>
           <w:rFonts w:eastAsia="等线" w:hint="eastAsia"/>
           <w:lang w:eastAsia="zh-CN"/>
         </w:rPr>
-        <w:t xml:space="preserve"> 8</w:t>
-      </w:r>
-    </w:p>
-    <w:p>
-      <w:pPr>
-        <w:rPr>
-          <w:rFonts w:eastAsia="等线"/>
-          <w:lang w:eastAsia="zh-CN"/>
-        </w:rPr>
-      </w:pPr>
-      <w:r>
-        <w:t xml:space="preserve">Milestone Number: </w:t>
-      </w:r>
-      <w:r>
-        <w:rPr>
-          <w:rFonts w:eastAsia="等线" w:hint="eastAsia"/>
-          <w:lang w:eastAsia="zh-CN"/>
-        </w:rPr>
-        <w:t>1</w:t>
+        <w:t>2</w:t>
       </w:r>
     </w:p>
     <w:p/>
@@ -586,18 +593,36 @@
     <w:p>
       <w:pPr>
         <w:rPr>
+          <w:rFonts w:eastAsia="等线" w:hint="eastAsia"/>
+          <w:b/>
+          <w:bCs/>
+          <w:lang w:eastAsia="zh-CN"/>
+        </w:rPr>
+      </w:pPr>
+      <w:r>
+        <w:rPr>
+          <w:b/>
+          <w:bCs/>
+        </w:rPr>
+        <w:t xml:space="preserve">Date: </w:t>
+      </w:r>
+      <w:r>
+        <w:rPr>
           <w:rFonts w:eastAsia="等线"/>
           <w:b/>
           <w:bCs/>
           <w:lang w:eastAsia="zh-CN"/>
         </w:rPr>
-      </w:pPr>
-      <w:r>
-        <w:rPr>
-          <w:b/>
-          <w:bCs/>
-        </w:rPr>
-        <w:t xml:space="preserve">Date: </w:t>
+        <w:t>2024/1</w:t>
+      </w:r>
+      <w:r>
+        <w:rPr>
+          <w:rFonts w:eastAsia="等线" w:hint="eastAsia"/>
+          <w:b/>
+          <w:bCs/>
+          <w:lang w:eastAsia="zh-CN"/>
+        </w:rPr>
+        <w:t>1</w:t>
       </w:r>
       <w:r>
         <w:rPr>
@@ -606,7 +631,16 @@
           <w:bCs/>
           <w:lang w:eastAsia="zh-CN"/>
         </w:rPr>
-        <w:t>2024/10/22</w:t>
+        <w:t>/</w:t>
+      </w:r>
+      <w:r>
+        <w:rPr>
+          <w:rFonts w:eastAsia="等线" w:hint="eastAsia"/>
+          <w:b/>
+          <w:bCs/>
+          <w:lang w:eastAsia="zh-CN"/>
+        </w:rPr>
+        <w:t>18</w:t>
       </w:r>
     </w:p>
     <w:sectPr>

</xml_diff>